<commit_message>
feat(main): add files lab08
</commit_message>
<xml_diff>
--- a/labs/lab08/report/report.docx
+++ b/labs/lab08/report/report.docx
@@ -513,7 +513,7 @@
       </w:r>
     </w:p>
     <w:bookmarkEnd w:id="22"/>
-    <w:bookmarkStart w:id="98" w:name="выполнение-лабораторной-работы"/>
+    <w:bookmarkStart w:id="99" w:name="выполнение-лабораторной-работы"/>
     <w:p>
       <w:pPr>
         <w:pStyle w:val="Heading1"/>
@@ -2099,8 +2099,483 @@
         <w:t xml:space="preserve">Рис. 25: Вывод имен директорий</w:t>
       </w:r>
     </w:p>
+    <w:bookmarkStart w:id="98" w:name="ответы-на-вопросы"/>
+    <w:p>
+      <w:pPr>
+        <w:pStyle w:val="Heading2"/>
+      </w:pPr>
+      <w:r>
+        <w:rPr>
+          <w:rStyle w:val="SectionNumber"/>
+        </w:rPr>
+        <w:t xml:space="preserve">4.1</w:t>
+      </w:r>
+      <w:r>
+        <w:tab/>
+      </w:r>
+      <w:r>
+        <w:t xml:space="preserve">Ответы на вопросы</w:t>
+      </w:r>
+    </w:p>
+    <w:p>
+      <w:pPr>
+        <w:numPr>
+          <w:ilvl w:val="0"/>
+          <w:numId w:val="1001"/>
+        </w:numPr>
+      </w:pPr>
+      <w:r>
+        <w:t xml:space="preserve">Потоки ввода-вывода (I/O streams) включают стандартный ввод (stdin), стандартный вывод (stdout) и стандартный вывод ошибок (stderr).</w:t>
+      </w:r>
+    </w:p>
+    <w:p>
+      <w:pPr>
+        <w:numPr>
+          <w:ilvl w:val="0"/>
+          <w:numId w:val="1001"/>
+        </w:numPr>
+      </w:pPr>
+      <w:r>
+        <w:t xml:space="preserve">Операция</w:t>
+      </w:r>
+      <w:r>
+        <w:t xml:space="preserve"> </w:t>
+      </w:r>
+      <w:r>
+        <w:t xml:space="preserve">“</w:t>
+      </w:r>
+      <w:r>
+        <w:t xml:space="preserve">&gt;</w:t>
+      </w:r>
+      <w:r>
+        <w:t xml:space="preserve">”</w:t>
+      </w:r>
+      <w:r>
+        <w:t xml:space="preserve"> </w:t>
+      </w:r>
+      <w:r>
+        <w:t xml:space="preserve">используется для перенаправления вывода команды в файл, при этом файл будет перезаписан, если уже существует. Операция</w:t>
+      </w:r>
+      <w:r>
+        <w:t xml:space="preserve"> </w:t>
+      </w:r>
+      <w:r>
+        <w:t xml:space="preserve">“</w:t>
+      </w:r>
+      <w:r>
+        <w:t xml:space="preserve">&gt;&gt;</w:t>
+      </w:r>
+      <w:r>
+        <w:t xml:space="preserve">”</w:t>
+      </w:r>
+      <w:r>
+        <w:t xml:space="preserve"> </w:t>
+      </w:r>
+      <w:r>
+        <w:t xml:space="preserve">также используется для перенаправления вывода команды в файл, но в этом случае вывод будет добавлен в конец файла, не перезаписывая его содержимое.</w:t>
+      </w:r>
+    </w:p>
+    <w:p>
+      <w:pPr>
+        <w:numPr>
+          <w:ilvl w:val="0"/>
+          <w:numId w:val="1001"/>
+        </w:numPr>
+      </w:pPr>
+      <w:r>
+        <w:t xml:space="preserve">Конвейер (pipeline) - это механизм в Unix-подобных операционных системах, который позволяет передавать вывод одной команды как ввод следующей команде, образуя цепочку команд.</w:t>
+      </w:r>
+    </w:p>
+    <w:p>
+      <w:pPr>
+        <w:numPr>
+          <w:ilvl w:val="0"/>
+          <w:numId w:val="1001"/>
+        </w:numPr>
+      </w:pPr>
+      <w:r>
+        <w:t xml:space="preserve">Процесс - это экземпляр программы, который выполняется на компьютере. Отличие от программы заключается в том, что программа - это набор инструкций и данных, а процесс - это исполняемая копия этой программы, которая имеет свой собственный уникальный идентификатор (PID), область памяти и состояние выполнения.</w:t>
+      </w:r>
+    </w:p>
+    <w:p>
+      <w:pPr>
+        <w:numPr>
+          <w:ilvl w:val="0"/>
+          <w:numId w:val="1001"/>
+        </w:numPr>
+      </w:pPr>
+      <w:r>
+        <w:t xml:space="preserve">PID (Process ID) - уникальный идентификатор процесса. GID (Group ID) - идентификатор группы, к которой принадлежит процесс.</w:t>
+      </w:r>
+    </w:p>
+    <w:p>
+      <w:pPr>
+        <w:numPr>
+          <w:ilvl w:val="0"/>
+          <w:numId w:val="1001"/>
+        </w:numPr>
+      </w:pPr>
+      <w:r>
+        <w:t xml:space="preserve">Задачи (jobs) - это команды, которые выполняются в фоновом режиме в командной оболочке Unix. Команда для управления задачами - это</w:t>
+      </w:r>
+      <w:r>
+        <w:t xml:space="preserve"> </w:t>
+      </w:r>
+      <w:r>
+        <w:t xml:space="preserve">“</w:t>
+      </w:r>
+      <w:r>
+        <w:t xml:space="preserve">jobs</w:t>
+      </w:r>
+      <w:r>
+        <w:t xml:space="preserve">”</w:t>
+      </w:r>
+      <w:r>
+        <w:t xml:space="preserve">.</w:t>
+      </w:r>
+    </w:p>
+    <w:p>
+      <w:pPr>
+        <w:numPr>
+          <w:ilvl w:val="0"/>
+          <w:numId w:val="1001"/>
+        </w:numPr>
+      </w:pPr>
+      <w:r>
+        <w:t xml:space="preserve">Утилиты</w:t>
+      </w:r>
+      <w:r>
+        <w:t xml:space="preserve"> </w:t>
+      </w:r>
+      <w:r>
+        <w:t xml:space="preserve">“</w:t>
+      </w:r>
+      <w:r>
+        <w:t xml:space="preserve">top</w:t>
+      </w:r>
+      <w:r>
+        <w:t xml:space="preserve">”</w:t>
+      </w:r>
+      <w:r>
+        <w:t xml:space="preserve"> </w:t>
+      </w:r>
+      <w:r>
+        <w:t xml:space="preserve">и</w:t>
+      </w:r>
+      <w:r>
+        <w:t xml:space="preserve"> </w:t>
+      </w:r>
+      <w:r>
+        <w:t xml:space="preserve">“</w:t>
+      </w:r>
+      <w:r>
+        <w:t xml:space="preserve">htop</w:t>
+      </w:r>
+      <w:r>
+        <w:t xml:space="preserve">”</w:t>
+      </w:r>
+      <w:r>
+        <w:t xml:space="preserve"> </w:t>
+      </w:r>
+      <w:r>
+        <w:t xml:space="preserve">предоставляют информацию о текущих процессах на компьютере, такую как использование CPU, память и другие ресурсы.</w:t>
+      </w:r>
+      <w:r>
+        <w:t xml:space="preserve"> </w:t>
+      </w:r>
+      <w:r>
+        <w:t xml:space="preserve">“</w:t>
+      </w:r>
+      <w:r>
+        <w:t xml:space="preserve">htop</w:t>
+      </w:r>
+      <w:r>
+        <w:t xml:space="preserve">”</w:t>
+      </w:r>
+      <w:r>
+        <w:t xml:space="preserve"> </w:t>
+      </w:r>
+      <w:r>
+        <w:t xml:space="preserve">предоставляет более детальную информацию и имеет более удобный интерфейс по сравнению с</w:t>
+      </w:r>
+      <w:r>
+        <w:t xml:space="preserve"> </w:t>
+      </w:r>
+      <w:r>
+        <w:t xml:space="preserve">“</w:t>
+      </w:r>
+      <w:r>
+        <w:t xml:space="preserve">top</w:t>
+      </w:r>
+      <w:r>
+        <w:t xml:space="preserve">”</w:t>
+      </w:r>
+      <w:r>
+        <w:t xml:space="preserve">.</w:t>
+      </w:r>
+    </w:p>
+    <w:p>
+      <w:pPr>
+        <w:numPr>
+          <w:ilvl w:val="0"/>
+          <w:numId w:val="1001"/>
+        </w:numPr>
+      </w:pPr>
+      <w:r>
+        <w:t xml:space="preserve">Команда поиска файлов -</w:t>
+      </w:r>
+      <w:r>
+        <w:t xml:space="preserve"> </w:t>
+      </w:r>
+      <w:r>
+        <w:t xml:space="preserve">“</w:t>
+      </w:r>
+      <w:r>
+        <w:t xml:space="preserve">find</w:t>
+      </w:r>
+      <w:r>
+        <w:t xml:space="preserve">”</w:t>
+      </w:r>
+      <w:r>
+        <w:t xml:space="preserve">. Она позволяет найти файлы и каталоги по различным критериям, таким как имя, тип, размер и т. д. Примеры использования:</w:t>
+      </w:r>
+    </w:p>
+    <w:p>
+      <w:pPr>
+        <w:numPr>
+          <w:ilvl w:val="1"/>
+          <w:numId w:val="1002"/>
+        </w:numPr>
+        <w:pStyle w:val="Compact"/>
+      </w:pPr>
+      <w:r>
+        <w:t xml:space="preserve">“</w:t>
+      </w:r>
+      <w:r>
+        <w:t xml:space="preserve">find /home/user -name</w:t>
+      </w:r>
+      <w:r>
+        <w:t xml:space="preserve">”</w:t>
+      </w:r>
+      <w:r>
+        <w:t xml:space="preserve">*.txt”” - поиск всех файлов с расширением .txt в домашнем каталоге пользователя.</w:t>
+      </w:r>
+    </w:p>
+    <w:p>
+      <w:pPr>
+        <w:numPr>
+          <w:ilvl w:val="1"/>
+          <w:numId w:val="1002"/>
+        </w:numPr>
+        <w:pStyle w:val="Compact"/>
+      </w:pPr>
+      <w:r>
+        <w:t xml:space="preserve">“</w:t>
+      </w:r>
+      <w:r>
+        <w:t xml:space="preserve">find /var/log</w:t>
+      </w:r>
+      <w:r>
+        <w:t xml:space="preserve">”</w:t>
+      </w:r>
+      <w:r>
+        <w:t xml:space="preserve"> </w:t>
+      </w:r>
+      <w:r>
+        <w:t xml:space="preserve">- поиск всех файлов в каталоге /var/log.</w:t>
+      </w:r>
+    </w:p>
+    <w:p>
+      <w:pPr>
+        <w:numPr>
+          <w:ilvl w:val="0"/>
+          <w:numId w:val="1001"/>
+        </w:numPr>
+      </w:pPr>
+      <w:r>
+        <w:t xml:space="preserve">Да, можно. Для этого можно использовать команду</w:t>
+      </w:r>
+      <w:r>
+        <w:t xml:space="preserve"> </w:t>
+      </w:r>
+      <w:r>
+        <w:t xml:space="preserve">“</w:t>
+      </w:r>
+      <w:r>
+        <w:t xml:space="preserve">grep</w:t>
+      </w:r>
+      <w:r>
+        <w:t xml:space="preserve">”</w:t>
+      </w:r>
+      <w:r>
+        <w:t xml:space="preserve">, чтобы выполнить поиск по содержимому файлов. Например, чтобы найти файлы, содержащие определенную строку, можно использовать следующую команду:</w:t>
+      </w:r>
+      <w:r>
+        <w:t xml:space="preserve"> </w:t>
+      </w:r>
+      <w:r>
+        <w:t xml:space="preserve">“</w:t>
+      </w:r>
+      <w:r>
+        <w:t xml:space="preserve">grep -r</w:t>
+      </w:r>
+      <w:r>
+        <w:t xml:space="preserve">”</w:t>
+      </w:r>
+      <w:r>
+        <w:t xml:space="preserve">строка” /путь/к/каталогу”.</w:t>
+      </w:r>
+    </w:p>
+    <w:p>
+      <w:pPr>
+        <w:numPr>
+          <w:ilvl w:val="0"/>
+          <w:numId w:val="1001"/>
+        </w:numPr>
+      </w:pPr>
+      <w:r>
+        <w:t xml:space="preserve">Объем свободной памяти на жестком диске можно определить, используя команду</w:t>
+      </w:r>
+      <w:r>
+        <w:t xml:space="preserve"> </w:t>
+      </w:r>
+      <w:r>
+        <w:t xml:space="preserve">“</w:t>
+      </w:r>
+      <w:r>
+        <w:t xml:space="preserve">df</w:t>
+      </w:r>
+      <w:r>
+        <w:t xml:space="preserve">”</w:t>
+      </w:r>
+      <w:r>
+        <w:t xml:space="preserve">. Например:</w:t>
+      </w:r>
+      <w:r>
+        <w:t xml:space="preserve"> </w:t>
+      </w:r>
+      <w:r>
+        <w:t xml:space="preserve">“</w:t>
+      </w:r>
+      <w:r>
+        <w:t xml:space="preserve">df -h</w:t>
+      </w:r>
+      <w:r>
+        <w:t xml:space="preserve">”</w:t>
+      </w:r>
+      <w:r>
+        <w:t xml:space="preserve"> </w:t>
+      </w:r>
+      <w:r>
+        <w:t xml:space="preserve">покажет размеры файловых систем, включая информацию о доступном и используемом месте.</w:t>
+      </w:r>
+    </w:p>
+    <w:p>
+      <w:pPr>
+        <w:numPr>
+          <w:ilvl w:val="0"/>
+          <w:numId w:val="1001"/>
+        </w:numPr>
+      </w:pPr>
+      <w:r>
+        <w:t xml:space="preserve">Объем вашего домашнего каталога можно определить, используя команду</w:t>
+      </w:r>
+      <w:r>
+        <w:t xml:space="preserve"> </w:t>
+      </w:r>
+      <w:r>
+        <w:t xml:space="preserve">“</w:t>
+      </w:r>
+      <w:r>
+        <w:t xml:space="preserve">du</w:t>
+      </w:r>
+      <w:r>
+        <w:t xml:space="preserve">”</w:t>
+      </w:r>
+      <w:r>
+        <w:t xml:space="preserve"> </w:t>
+      </w:r>
+      <w:r>
+        <w:t xml:space="preserve">(от</w:t>
+      </w:r>
+      <w:r>
+        <w:t xml:space="preserve"> </w:t>
+      </w:r>
+      <w:r>
+        <w:t xml:space="preserve">“</w:t>
+      </w:r>
+      <w:r>
+        <w:t xml:space="preserve">disk usage</w:t>
+      </w:r>
+      <w:r>
+        <w:t xml:space="preserve">”</w:t>
+      </w:r>
+      <w:r>
+        <w:t xml:space="preserve">). Например:</w:t>
+      </w:r>
+      <w:r>
+        <w:t xml:space="preserve"> </w:t>
+      </w:r>
+      <w:r>
+        <w:t xml:space="preserve">“</w:t>
+      </w:r>
+      <w:r>
+        <w:t xml:space="preserve">du -sh ~</w:t>
+      </w:r>
+      <w:r>
+        <w:t xml:space="preserve">”</w:t>
+      </w:r>
+      <w:r>
+        <w:t xml:space="preserve"> </w:t>
+      </w:r>
+      <w:r>
+        <w:t xml:space="preserve">покажет общий объем использованного места в вашем домашнем каталоге.</w:t>
+      </w:r>
+    </w:p>
+    <w:p>
+      <w:pPr>
+        <w:numPr>
+          <w:ilvl w:val="0"/>
+          <w:numId w:val="1001"/>
+        </w:numPr>
+      </w:pPr>
+      <w:r>
+        <w:t xml:space="preserve">Для удаления зависшего процесса можно использовать команду</w:t>
+      </w:r>
+      <w:r>
+        <w:t xml:space="preserve"> </w:t>
+      </w:r>
+      <w:r>
+        <w:t xml:space="preserve">“</w:t>
+      </w:r>
+      <w:r>
+        <w:t xml:space="preserve">kill</w:t>
+      </w:r>
+      <w:r>
+        <w:t xml:space="preserve">”</w:t>
+      </w:r>
+      <w:r>
+        <w:t xml:space="preserve">. Сначала нужно определить PID зависшего процесса, а затем отправить сигнал завершения процесса. Например:</w:t>
+      </w:r>
+      <w:r>
+        <w:t xml:space="preserve"> </w:t>
+      </w:r>
+      <w:r>
+        <w:t xml:space="preserve">“</w:t>
+      </w:r>
+      <w:r>
+        <w:t xml:space="preserve">kill PID</w:t>
+      </w:r>
+      <w:r>
+        <w:t xml:space="preserve">”</w:t>
+      </w:r>
+      <w:r>
+        <w:t xml:space="preserve">.</w:t>
+      </w:r>
+    </w:p>
     <w:bookmarkEnd w:id="98"/>
-    <w:bookmarkStart w:id="99" w:name="выводы"/>
+    <w:bookmarkEnd w:id="99"/>
+    <w:bookmarkStart w:id="100" w:name="выводы"/>
     <w:p>
       <w:pPr>
         <w:pStyle w:val="Heading1"/>
@@ -2126,7 +2601,7 @@
         <w:t xml:space="preserve">В ходе выполнения лабораторной работы №8 я ознакомилась с инструментами поиска файлов и фильтрации текстовых данных. Также приобрела практические навыки: по управлению процессами (и заданиями), по проверке использования диска и обслуживанию файловых систем.</w:t>
       </w:r>
     </w:p>
-    <w:bookmarkEnd w:id="99"/>
+    <w:bookmarkEnd w:id="100"/>
     <w:sectPr/>
   </w:body>
 </w:document>
@@ -2233,8 +2708,202 @@
       </w:pPr>
     </w:lvl>
   </w:abstractNum>
+  <w:abstractNum w:abstractNumId="99411">
+    <w:nsid w:val="A99411"/>
+    <w:multiLevelType w:val="multilevel"/>
+    <w:lvl w:ilvl="0">
+      <w:start w:val="1"/>
+      <w:numFmt w:val="decimal"/>
+      <w:lvlText w:val="%1."/>
+      <w:lvlJc w:val="left"/>
+      <w:pPr>
+        <w:ind w:left="720" w:hanging="480"/>
+      </w:pPr>
+    </w:lvl>
+    <w:lvl w:ilvl="1">
+      <w:start w:val="1"/>
+      <w:numFmt w:val="decimal"/>
+      <w:lvlText w:val="%2."/>
+      <w:lvlJc w:val="left"/>
+      <w:pPr>
+        <w:ind w:left="1440" w:hanging="480"/>
+      </w:pPr>
+    </w:lvl>
+    <w:lvl w:ilvl="2">
+      <w:start w:val="1"/>
+      <w:numFmt w:val="decimal"/>
+      <w:lvlText w:val="%3."/>
+      <w:lvlJc w:val="left"/>
+      <w:pPr>
+        <w:ind w:left="2160" w:hanging="480"/>
+      </w:pPr>
+    </w:lvl>
+    <w:lvl w:ilvl="3">
+      <w:start w:val="1"/>
+      <w:numFmt w:val="decimal"/>
+      <w:lvlText w:val="%4."/>
+      <w:lvlJc w:val="left"/>
+      <w:pPr>
+        <w:ind w:left="2880" w:hanging="480"/>
+      </w:pPr>
+    </w:lvl>
+    <w:lvl w:ilvl="4">
+      <w:start w:val="1"/>
+      <w:numFmt w:val="decimal"/>
+      <w:lvlText w:val="%5."/>
+      <w:lvlJc w:val="left"/>
+      <w:pPr>
+        <w:ind w:left="3600" w:hanging="480"/>
+      </w:pPr>
+    </w:lvl>
+    <w:lvl w:ilvl="5">
+      <w:start w:val="1"/>
+      <w:numFmt w:val="decimal"/>
+      <w:lvlText w:val="%6."/>
+      <w:lvlJc w:val="left"/>
+      <w:pPr>
+        <w:ind w:left="4320" w:hanging="480"/>
+      </w:pPr>
+    </w:lvl>
+    <w:lvl w:ilvl="6">
+      <w:start w:val="1"/>
+      <w:numFmt w:val="decimal"/>
+      <w:lvlText w:val="%7."/>
+      <w:lvlJc w:val="left"/>
+      <w:pPr>
+        <w:ind w:left="5040" w:hanging="480"/>
+      </w:pPr>
+    </w:lvl>
+    <w:lvl w:ilvl="7">
+      <w:start w:val="1"/>
+      <w:numFmt w:val="decimal"/>
+      <w:lvlText w:val="%8."/>
+      <w:lvlJc w:val="left"/>
+      <w:pPr>
+        <w:ind w:left="5760" w:hanging="480"/>
+      </w:pPr>
+    </w:lvl>
+    <w:lvl w:ilvl="8">
+      <w:start w:val="1"/>
+      <w:numFmt w:val="decimal"/>
+      <w:lvlText w:val="%9."/>
+      <w:lvlJc w:val="left"/>
+      <w:pPr>
+        <w:ind w:left="6480" w:hanging="480"/>
+      </w:pPr>
+    </w:lvl>
+  </w:abstractNum>
+  <w:abstractNum w:abstractNumId="991">
+    <w:nsid w:val="A991"/>
+    <w:multiLevelType w:val="multilevel"/>
+    <w:lvl w:ilvl="0">
+      <w:numFmt w:val="bullet"/>
+      <w:lvlText w:val="•"/>
+      <w:lvlJc w:val="left"/>
+      <w:pPr>
+        <w:ind w:left="720" w:hanging="480"/>
+      </w:pPr>
+    </w:lvl>
+    <w:lvl w:ilvl="1">
+      <w:numFmt w:val="bullet"/>
+      <w:lvlText w:val="–"/>
+      <w:lvlJc w:val="left"/>
+      <w:pPr>
+        <w:ind w:left="1440" w:hanging="480"/>
+      </w:pPr>
+    </w:lvl>
+    <w:lvl w:ilvl="2">
+      <w:numFmt w:val="bullet"/>
+      <w:lvlText w:val="•"/>
+      <w:lvlJc w:val="left"/>
+      <w:pPr>
+        <w:ind w:left="2160" w:hanging="480"/>
+      </w:pPr>
+    </w:lvl>
+    <w:lvl w:ilvl="3">
+      <w:numFmt w:val="bullet"/>
+      <w:lvlText w:val="–"/>
+      <w:lvlJc w:val="left"/>
+      <w:pPr>
+        <w:ind w:left="2880" w:hanging="480"/>
+      </w:pPr>
+    </w:lvl>
+    <w:lvl w:ilvl="4">
+      <w:numFmt w:val="bullet"/>
+      <w:lvlText w:val="•"/>
+      <w:lvlJc w:val="left"/>
+      <w:pPr>
+        <w:ind w:left="3600" w:hanging="480"/>
+      </w:pPr>
+    </w:lvl>
+    <w:lvl w:ilvl="5">
+      <w:numFmt w:val="bullet"/>
+      <w:lvlText w:val="–"/>
+      <w:lvlJc w:val="left"/>
+      <w:pPr>
+        <w:ind w:left="4320" w:hanging="480"/>
+      </w:pPr>
+    </w:lvl>
+    <w:lvl w:ilvl="6">
+      <w:numFmt w:val="bullet"/>
+      <w:lvlText w:val="•"/>
+      <w:lvlJc w:val="left"/>
+      <w:pPr>
+        <w:ind w:left="5040" w:hanging="480"/>
+      </w:pPr>
+    </w:lvl>
+    <w:lvl w:ilvl="7">
+      <w:numFmt w:val="bullet"/>
+      <w:lvlText w:val="–"/>
+      <w:lvlJc w:val="left"/>
+      <w:pPr>
+        <w:ind w:left="5760" w:hanging="480"/>
+      </w:pPr>
+    </w:lvl>
+    <w:lvl w:ilvl="8">
+      <w:numFmt w:val="bullet"/>
+      <w:lvlText w:val="•"/>
+      <w:lvlJc w:val="left"/>
+      <w:pPr>
+        <w:ind w:left="6480" w:hanging="480"/>
+      </w:pPr>
+    </w:lvl>
+  </w:abstractNum>
   <w:num w:numId="1000">
     <w:abstractNumId w:val="990"/>
+  </w:num>
+  <w:num w:numId="1001">
+    <w:abstractNumId w:val="99411"/>
+    <w:lvlOverride w:ilvl="0">
+      <w:startOverride w:val="1"/>
+    </w:lvlOverride>
+    <w:lvlOverride w:ilvl="1">
+      <w:startOverride w:val="1"/>
+    </w:lvlOverride>
+    <w:lvlOverride w:ilvl="2">
+      <w:startOverride w:val="1"/>
+    </w:lvlOverride>
+    <w:lvlOverride w:ilvl="3">
+      <w:startOverride w:val="1"/>
+    </w:lvlOverride>
+    <w:lvlOverride w:ilvl="4">
+      <w:startOverride w:val="1"/>
+    </w:lvlOverride>
+    <w:lvlOverride w:ilvl="5">
+      <w:startOverride w:val="1"/>
+    </w:lvlOverride>
+    <w:lvlOverride w:ilvl="6">
+      <w:startOverride w:val="1"/>
+    </w:lvlOverride>
+    <w:lvlOverride w:ilvl="7">
+      <w:startOverride w:val="1"/>
+    </w:lvlOverride>
+    <w:lvlOverride w:ilvl="8">
+      <w:startOverride w:val="1"/>
+    </w:lvlOverride>
+  </w:num>
+  <w:num w:numId="1002">
+    <w:abstractNumId w:val="991"/>
   </w:num>
 </w:numbering>
 </file>

</xml_diff>